<commit_message>
Subida de código de la API, ya sea para la DataBase como un código de ejemplo de uso
</commit_message>
<xml_diff>
--- a/docs/API Externa.docx
+++ b/docs/API Externa.docx
@@ -3,29 +3,19 @@
 <w:document xmlns:wpc="http://schemas.microsoft.com/office/word/2010/wordprocessingCanvas" xmlns:cx="http://schemas.microsoft.com/office/drawing/2014/chartex" xmlns:cx1="http://schemas.microsoft.com/office/drawing/2015/9/8/chartex" xmlns:cx2="http://schemas.microsoft.com/office/drawing/2015/10/21/chartex" xmlns:cx3="http://schemas.microsoft.com/office/drawing/2016/5/9/chartex" xmlns:cx4="http://schemas.microsoft.com/office/drawing/2016/5/10/chartex" xmlns:cx5="http://schemas.microsoft.com/office/drawing/2016/5/11/chartex" xmlns:cx6="http://schemas.microsoft.com/office/drawing/2016/5/12/chartex" xmlns:cx7="http://schemas.microsoft.com/office/drawing/2016/5/13/chartex" xmlns:cx8="http://schemas.microsoft.com/office/drawing/2016/5/14/chartex" xmlns:mc="http://schemas.openxmlformats.org/markup-compatibility/2006" xmlns:aink="http://schemas.microsoft.com/office/drawing/2016/ink" xmlns:am3d="http://schemas.microsoft.com/office/drawing/2017/model3d" xmlns:o="urn:schemas-microsoft-com:office:office" xmlns:oel="http://schemas.microsoft.com/office/2019/extlst" xmlns:r="http://schemas.openxmlformats.org/officeDocument/2006/relationships" xmlns:m="http://schemas.openxmlformats.org/officeDocument/2006/math" xmlns:v="urn:schemas-microsoft-com:vml" xmlns:wp14="http://schemas.microsoft.com/office/word/2010/wordprocessingDrawing" xmlns:wp="http://schemas.openxmlformats.org/drawingml/2006/wordprocessingDrawing" xmlns:w10="urn:schemas-microsoft-com:office:word" xmlns:w="http://schemas.openxmlformats.org/wordprocessingml/2006/main" xmlns:w14="http://schemas.microsoft.com/office/word/2010/wordml" xmlns:w15="http://schemas.microsoft.com/office/word/2012/wordml" xmlns:w16cex="http://schemas.microsoft.com/office/word/2018/wordml/cex" xmlns:w16cid="http://schemas.microsoft.com/office/word/2016/wordml/cid" xmlns:w16="http://schemas.microsoft.com/office/word/2018/wordml" xmlns:w16du="http://schemas.microsoft.com/office/word/2023/wordml/word16du" xmlns:w16sdtdh="http://schemas.microsoft.com/office/word/2020/wordml/sdtdatahash" xmlns:w16sdtfl="http://schemas.microsoft.com/office/word/2024/wordml/sdtformatlock" xmlns:w16se="http://schemas.microsoft.com/office/word/2015/wordml/symex" xmlns:wpg="http://schemas.microsoft.com/office/word/2010/wordprocessingGroup" xmlns:wpi="http://schemas.microsoft.com/office/word/2010/wordprocessingInk" xmlns:wne="http://schemas.microsoft.com/office/word/2006/wordml" xmlns:wps="http://schemas.microsoft.com/office/word/2010/wordprocessingShape" mc:Ignorable="w14 w15 w16se w16cid w16 w16cex w16sdtdh w16sdtfl w16du wp14">
   <w:body>
     <w:p>
-      <w:pPr>
-        <w:rPr>
-          <w:lang w:val="en-US"/>
-        </w:rPr>
-      </w:pPr>
       <w:r>
-        <w:rPr>
-          <w:lang w:val="en-US"/>
-        </w:rPr>
         <w:t xml:space="preserve">API Externa: </w:t>
       </w:r>
     </w:p>
     <w:p>
-      <w:pPr>
-        <w:rPr>
-          <w:lang w:val="en-US"/>
-        </w:rPr>
-      </w:pPr>
       <w:r>
-        <w:rPr>
-          <w:lang w:val="en-US"/>
-        </w:rPr>
-        <w:t>Nombre: USDA</w:t>
+        <w:t xml:space="preserve">Nombre: </w:t>
+      </w:r>
+      <w:r>
+        <w:t xml:space="preserve"> (USDA) </w:t>
+      </w:r>
+      <w:r>
+        <w:t>FoodData Central API Guide</w:t>
       </w:r>
     </w:p>
     <w:p>
@@ -40,76 +30,168 @@
         </w:rPr>
         <w:t>URL:</w:t>
       </w:r>
-    </w:p>
-    <w:p>
-      <w:pPr>
-        <w:rPr>
-          <w:lang w:val="en-US"/>
-        </w:rPr>
-      </w:pPr>
       <w:r>
         <w:rPr>
           <w:lang w:val="en-US"/>
         </w:rPr>
-        <w:t xml:space="preserve">Endpoints </w:t>
+        <w:t xml:space="preserve"> </w:t>
       </w:r>
-      <w:proofErr w:type="spellStart"/>
+      <w:hyperlink r:id="rId4" w:history="1">
+        <w:r>
+          <w:rPr>
+            <w:rStyle w:val="Hipervnculo"/>
+            <w:lang w:val="en-US"/>
+          </w:rPr>
+          <w:t>https://fdc.nal.usda.gov/api-guide</w:t>
+        </w:r>
+      </w:hyperlink>
       <w:r>
         <w:rPr>
           <w:lang w:val="en-US"/>
         </w:rPr>
-        <w:t>Relevantes</w:t>
-      </w:r>
-      <w:proofErr w:type="spellEnd"/>
-      <w:r>
-        <w:rPr>
-          <w:lang w:val="en-US"/>
-        </w:rPr>
-        <w:t>:</w:t>
+        <w:t xml:space="preserve"> </w:t>
       </w:r>
     </w:p>
     <w:p>
-      <w:pPr>
-        <w:rPr>
-          <w:lang w:val="en-US"/>
-        </w:rPr>
-      </w:pPr>
-      <w:proofErr w:type="spellStart"/>
       <w:r>
-        <w:rPr>
-          <w:lang w:val="en-US"/>
-        </w:rPr>
-        <w:t>Ejemplo</w:t>
-      </w:r>
-      <w:proofErr w:type="spellEnd"/>
-      <w:r>
-        <w:rPr>
-          <w:lang w:val="en-US"/>
-        </w:rPr>
-        <w:t xml:space="preserve"> de </w:t>
-      </w:r>
-      <w:proofErr w:type="spellStart"/>
-      <w:r>
-        <w:rPr>
-          <w:lang w:val="en-US"/>
-        </w:rPr>
-        <w:t>respuesta</w:t>
-      </w:r>
-      <w:proofErr w:type="spellEnd"/>
-      <w:r>
-        <w:rPr>
-          <w:lang w:val="en-US"/>
-        </w:rPr>
-        <w:t>:</w:t>
+        <w:t>Endpoints Relevantes:</w:t>
       </w:r>
     </w:p>
     <w:p>
-      <w:pPr>
-        <w:rPr>
-          <w:lang w:val="en-US"/>
-        </w:rPr>
-      </w:pPr>
+      <w:r>
+        <w:drawing>
+          <wp:inline distT="0" distB="0" distL="0" distR="0" wp14:anchorId="515C0D56" wp14:editId="3F491D5E">
+            <wp:extent cx="5612130" cy="1748790"/>
+            <wp:effectExtent l="0" t="0" r="7620" b="3810"/>
+            <wp:docPr id="36291518" name="Imagen 1"/>
+            <wp:cNvGraphicFramePr>
+              <a:graphicFrameLocks xmlns:a="http://schemas.openxmlformats.org/drawingml/2006/main" noChangeAspect="1"/>
+            </wp:cNvGraphicFramePr>
+            <a:graphic xmlns:a="http://schemas.openxmlformats.org/drawingml/2006/main">
+              <a:graphicData uri="http://schemas.openxmlformats.org/drawingml/2006/picture">
+                <pic:pic xmlns:pic="http://schemas.openxmlformats.org/drawingml/2006/picture">
+                  <pic:nvPicPr>
+                    <pic:cNvPr id="36291518" name=""/>
+                    <pic:cNvPicPr/>
+                  </pic:nvPicPr>
+                  <pic:blipFill>
+                    <a:blip r:embed="rId5"/>
+                    <a:stretch>
+                      <a:fillRect/>
+                    </a:stretch>
+                  </pic:blipFill>
+                  <pic:spPr>
+                    <a:xfrm>
+                      <a:off x="0" y="0"/>
+                      <a:ext cx="5612130" cy="1748790"/>
+                    </a:xfrm>
+                    <a:prstGeom prst="rect">
+                      <a:avLst/>
+                    </a:prstGeom>
+                  </pic:spPr>
+                </pic:pic>
+              </a:graphicData>
+            </a:graphic>
+          </wp:inline>
+        </w:drawing>
+      </w:r>
     </w:p>
+    <w:p>
+      <w:r>
+        <w:t>Ejemplo de respuesta:</w:t>
+      </w:r>
+    </w:p>
+    <w:p>
+      <w:r>
+        <w:t>Código de consulta de un alimento en específico</w:t>
+      </w:r>
+    </w:p>
+    <w:p>
+      <w:r>
+        <w:drawing>
+          <wp:inline distT="0" distB="0" distL="0" distR="0" wp14:anchorId="6AF03E1F" wp14:editId="2FC1E2F5">
+            <wp:extent cx="5612130" cy="4196080"/>
+            <wp:effectExtent l="0" t="0" r="7620" b="0"/>
+            <wp:docPr id="954313321" name="Imagen 1"/>
+            <wp:cNvGraphicFramePr>
+              <a:graphicFrameLocks xmlns:a="http://schemas.openxmlformats.org/drawingml/2006/main" noChangeAspect="1"/>
+            </wp:cNvGraphicFramePr>
+            <a:graphic xmlns:a="http://schemas.openxmlformats.org/drawingml/2006/main">
+              <a:graphicData uri="http://schemas.openxmlformats.org/drawingml/2006/picture">
+                <pic:pic xmlns:pic="http://schemas.openxmlformats.org/drawingml/2006/picture">
+                  <pic:nvPicPr>
+                    <pic:cNvPr id="954313321" name=""/>
+                    <pic:cNvPicPr/>
+                  </pic:nvPicPr>
+                  <pic:blipFill>
+                    <a:blip r:embed="rId6"/>
+                    <a:stretch>
+                      <a:fillRect/>
+                    </a:stretch>
+                  </pic:blipFill>
+                  <pic:spPr>
+                    <a:xfrm>
+                      <a:off x="0" y="0"/>
+                      <a:ext cx="5612130" cy="4196080"/>
+                    </a:xfrm>
+                    <a:prstGeom prst="rect">
+                      <a:avLst/>
+                    </a:prstGeom>
+                  </pic:spPr>
+                </pic:pic>
+              </a:graphicData>
+            </a:graphic>
+          </wp:inline>
+        </w:drawing>
+      </w:r>
+    </w:p>
+    <w:p/>
+    <w:p>
+      <w:r>
+        <w:lastRenderedPageBreak/>
+        <w:t>Impresión:</w:t>
+      </w:r>
+    </w:p>
+    <w:p>
+      <w:r>
+        <w:drawing>
+          <wp:inline distT="0" distB="0" distL="0" distR="0" wp14:anchorId="0D2BCBEC" wp14:editId="4E8BA294">
+            <wp:extent cx="5612130" cy="3080385"/>
+            <wp:effectExtent l="0" t="0" r="7620" b="5715"/>
+            <wp:docPr id="1820675417" name="Imagen 1"/>
+            <wp:cNvGraphicFramePr>
+              <a:graphicFrameLocks xmlns:a="http://schemas.openxmlformats.org/drawingml/2006/main" noChangeAspect="1"/>
+            </wp:cNvGraphicFramePr>
+            <a:graphic xmlns:a="http://schemas.openxmlformats.org/drawingml/2006/main">
+              <a:graphicData uri="http://schemas.openxmlformats.org/drawingml/2006/picture">
+                <pic:pic xmlns:pic="http://schemas.openxmlformats.org/drawingml/2006/picture">
+                  <pic:nvPicPr>
+                    <pic:cNvPr id="1820675417" name=""/>
+                    <pic:cNvPicPr/>
+                  </pic:nvPicPr>
+                  <pic:blipFill>
+                    <a:blip r:embed="rId7"/>
+                    <a:stretch>
+                      <a:fillRect/>
+                    </a:stretch>
+                  </pic:blipFill>
+                  <pic:spPr>
+                    <a:xfrm>
+                      <a:off x="0" y="0"/>
+                      <a:ext cx="5612130" cy="3080385"/>
+                    </a:xfrm>
+                    <a:prstGeom prst="rect">
+                      <a:avLst/>
+                    </a:prstGeom>
+                  </pic:spPr>
+                </pic:pic>
+              </a:graphicData>
+            </a:graphic>
+          </wp:inline>
+        </w:drawing>
+      </w:r>
+    </w:p>
+    <w:p/>
     <w:sectPr>
       <w:pgSz w:w="12240" w:h="15840"/>
       <w:pgMar w:top="1417" w:right="1701" w:bottom="1417" w:left="1701" w:header="708" w:footer="708" w:gutter="0"/>
@@ -723,7 +805,6 @@
   <w:style w:type="character" w:default="1" w:styleId="Fuentedeprrafopredeter">
     <w:name w:val="Default Paragraph Font"/>
     <w:uiPriority w:val="1"/>
-    <w:semiHidden/>
     <w:unhideWhenUsed/>
   </w:style>
   <w:style w:type="table" w:default="1" w:styleId="Tablanormal">
@@ -1035,6 +1116,29 @@
       <w:smallCaps/>
       <w:color w:val="0F4761" w:themeColor="accent1" w:themeShade="BF"/>
       <w:spacing w:val="5"/>
+    </w:rPr>
+  </w:style>
+  <w:style w:type="character" w:styleId="Hipervnculo">
+    <w:name w:val="Hyperlink"/>
+    <w:basedOn w:val="Fuentedeprrafopredeter"/>
+    <w:uiPriority w:val="99"/>
+    <w:unhideWhenUsed/>
+    <w:rsid w:val="00ED038B"/>
+    <w:rPr>
+      <w:color w:val="467886" w:themeColor="hyperlink"/>
+      <w:u w:val="single"/>
+    </w:rPr>
+  </w:style>
+  <w:style w:type="character" w:styleId="Mencinsinresolver">
+    <w:name w:val="Unresolved Mention"/>
+    <w:basedOn w:val="Fuentedeprrafopredeter"/>
+    <w:uiPriority w:val="99"/>
+    <w:semiHidden/>
+    <w:unhideWhenUsed/>
+    <w:rsid w:val="00ED038B"/>
+    <w:rPr>
+      <w:color w:val="605E5C"/>
+      <w:shd w:val="clear" w:color="auto" w:fill="E1DFDD"/>
     </w:rPr>
   </w:style>
 </w:styles>

</xml_diff>